<commit_message>
[sdk] Updates on the docs.
</commit_message>
<xml_diff>
--- a/sdk/docs/MO_services/ServiceSpecPlatform.docx
+++ b/sdk/docs/MO_services/ServiceSpecPlatform.docx
@@ -12080,7 +12080,7 @@
         </w:numPr>
       </w:pPr>
       <w:r>
-        <w:t>The attitudeInstance filed shall hold the instance of the current attitude.</w:t>
+        <w:t>The attitudeInstance field shall hold the instance of the current attitude.</w:t>
       </w:r>
     </w:p>
     <w:p>
@@ -19386,7 +19386,7 @@
         </w:numPr>
       </w:pPr>
       <w:r>
-        <w:t>The names of the units.</w:t>
+        <w:t>The names field holds the name of the units.</w:t>
       </w:r>
     </w:p>
     <w:p>
@@ -19397,7 +19397,7 @@
         </w:numPr>
       </w:pPr>
       <w:r>
-        <w:t>The object instance identifier of the unit.</w:t>
+        <w:t>The unitObjInstIds field holds the object instance identifier of the units.</w:t>
       </w:r>
     </w:p>
     <w:p>
@@ -19408,7 +19408,7 @@
         </w:numPr>
       </w:pPr>
       <w:r>
-        <w:t>The status of the unit. True if enabled, false if disabled.</w:t>
+        <w:t>The enabled field holds the status of the unit. True if enabled, false if disabled.</w:t>
       </w:r>
     </w:p>
     <w:p>
@@ -19621,7 +19621,7 @@
               <w:jc w:val="center"/>
             </w:pPr>
             <w:r>
-              <w:t>unitObjInstIds : (</w:t>
+              <w:t>unitObjInstId : (</w:t>
             </w:r>
             <w:r>
               <w:t>MAL::Long</w:t>
@@ -19689,7 +19689,7 @@
         </w:numPr>
       </w:pPr>
       <w:r>
-        <w:t>Enable or disable the unit boolean.</w:t>
+        <w:t>The enable field holds the boolean value to enable or disable the unit.</w:t>
       </w:r>
     </w:p>
     <w:p>
@@ -19700,7 +19700,7 @@
         </w:numPr>
       </w:pPr>
       <w:r>
-        <w:t>The object instance identifier of the units to be enabled or disabled.</w:t>
+        <w:t>The unitObjInstId field holds the object instance identifier of the unit to be enabled or disabled.</w:t>
       </w:r>
     </w:p>
     <w:p>

</xml_diff>